<commit_message>
fixes to ND calculations
</commit_message>
<xml_diff>
--- a/data/model-performance/model-refit-odds-ratios-1-A-ND.docx
+++ b/data/model-performance/model-refit-odds-ratios-1-A-ND.docx
@@ -294,7 +294,7 @@
                 <w:szCs w:val="22"/>
                 <w:color w:val="000000"/>
               </w:rPr>
-              <w:t xml:space="preserve">4.7609032</w:t>
+              <w:t xml:space="preserve">4.6451756</w:t>
             </w:r>
           </w:p>
         </w:tc>
@@ -338,7 +338,7 @@
                 <w:szCs w:val="22"/>
                 <w:color w:val="000000"/>
               </w:rPr>
-              <w:t xml:space="preserve">1.9517193</w:t>
+              <w:t xml:space="preserve">1.9194419</w:t>
             </w:r>
           </w:p>
         </w:tc>
@@ -382,7 +382,7 @@
                 <w:szCs w:val="22"/>
                 <w:color w:val="000000"/>
               </w:rPr>
-              <w:t xml:space="preserve">12.3613866</w:t>
+              <w:t xml:space="preserve">11.9012517</w:t>
             </w:r>
           </w:p>
         </w:tc>
@@ -476,7 +476,7 @@
                 <w:szCs w:val="22"/>
                 <w:color w:val="000000"/>
               </w:rPr>
-              <w:t xml:space="preserve">0.9081613</w:t>
+              <w:t xml:space="preserve">0.9094807</w:t>
             </w:r>
           </w:p>
         </w:tc>
@@ -520,7 +520,7 @@
                 <w:szCs w:val="22"/>
                 <w:color w:val="000000"/>
               </w:rPr>
-              <w:t xml:space="preserve">0.8763051</w:t>
+              <w:t xml:space="preserve">0.8793164</w:t>
             </w:r>
           </w:p>
         </w:tc>
@@ -564,7 +564,7 @@
                 <w:szCs w:val="22"/>
                 <w:color w:val="000000"/>
               </w:rPr>
-              <w:t xml:space="preserve">0.9386896</w:t>
+              <w:t xml:space="preserve">0.9381054</w:t>
             </w:r>
           </w:p>
         </w:tc>
@@ -658,7 +658,7 @@
                 <w:szCs w:val="22"/>
                 <w:color w:val="000000"/>
               </w:rPr>
-              <w:t xml:space="preserve">1.3662611</w:t>
+              <w:t xml:space="preserve">1.3777270</w:t>
             </w:r>
           </w:p>
         </w:tc>
@@ -702,7 +702,7 @@
                 <w:szCs w:val="22"/>
                 <w:color w:val="000000"/>
               </w:rPr>
-              <w:t xml:space="preserve">1.1481659</w:t>
+              <w:t xml:space="preserve">1.1590884</w:t>
             </w:r>
           </w:p>
         </w:tc>
@@ -746,7 +746,7 @@
                 <w:szCs w:val="22"/>
                 <w:color w:val="000000"/>
               </w:rPr>
-              <w:t xml:space="preserve">1.6475821</w:t>
+              <w:t xml:space="preserve">1.6593944</w:t>
             </w:r>
           </w:p>
         </w:tc>

</xml_diff>